<commit_message>
Added Dimension Model Description
</commit_message>
<xml_diff>
--- a/Documentation/INFO7290 Team Project - Data Integration.docx
+++ b/Documentation/INFO7290 Team Project - Data Integration.docx
@@ -17,15 +17,17 @@
         </w:rPr>
         <w:t>Requirements:</w:t>
       </w:r>
-    </w:p>
-    <w:p>
-      <w:r>
-        <w:t>Data is recorded on stud</w:t>
-      </w:r>
-      <w:bookmarkStart w:id="0" w:name="_GoBack"/>
-      <w:bookmarkEnd w:id="0"/>
-      <w:r>
-        <w:t>ent absences, misbehavior and misbehavior consequences (or resolutions). Samples of reports will be available. With the source data (below) complete the following:</w:t>
+      <w:r>
+        <w:rPr>
+          <w:sz w:val="28"/>
+          <w:szCs w:val="28"/>
+        </w:rPr>
+        <w:t xml:space="preserve">  V3</w:t>
+      </w:r>
+    </w:p>
+    <w:p>
+      <w:r>
+        <w:t>Data is recorded on student absences, misbehavior and misbehavior consequences (or resolutions). Samples of reports will be available. With the source data (below) complete the following:</w:t>
       </w:r>
     </w:p>
     <w:p>
@@ -49,10 +51,10 @@
         </w:numPr>
       </w:pPr>
       <w:r>
-        <w:t xml:space="preserve">Load data from the data sources provided into your </w:t>
-      </w:r>
-      <w:r>
-        <w:t>Schools DW</w:t>
+        <w:t>Load data from the data sources provided into your Schools DW</w:t>
+      </w:r>
+      <w:r>
+        <w:t>s</w:t>
       </w:r>
     </w:p>
     <w:p>
@@ -79,7 +81,7 @@
         <w:t>Talend Enterprise Data Integration</w:t>
       </w:r>
       <w:r>
-        <w:t xml:space="preserve"> Project </w:t>
+        <w:t xml:space="preserve"> </w:t>
       </w:r>
     </w:p>
     <w:p>
@@ -91,7 +93,7 @@
         </w:numPr>
       </w:pPr>
       <w:r>
-        <w:t xml:space="preserve">SSIS Project </w:t>
+        <w:t xml:space="preserve">SSIS </w:t>
       </w:r>
     </w:p>
     <w:p>
@@ -120,10 +122,19 @@
       </w:r>
       <w:proofErr w:type="spellEnd"/>
       <w:r>
-        <w:t xml:space="preserve"> - </w:t>
-      </w:r>
-      <w:r>
-        <w:t>Microsoft SQL Server 2014</w:t>
+        <w:t xml:space="preserve"> </w:t>
+      </w:r>
+      <w:r>
+        <w:t>–</w:t>
+      </w:r>
+      <w:r>
+        <w:t xml:space="preserve"> </w:t>
+      </w:r>
+      <w:r>
+        <w:t>MySQL</w:t>
+      </w:r>
+      <w:r>
+        <w:t xml:space="preserve">  - loaded using Talend</w:t>
       </w:r>
     </w:p>
     <w:p>
@@ -136,14 +147,17 @@
       </w:pPr>
       <w:proofErr w:type="spellStart"/>
       <w:r>
-        <w:t>Schools_ODS</w:t>
+        <w:t>Schools_</w:t>
+      </w:r>
+      <w:r>
+        <w:t>DW</w:t>
       </w:r>
       <w:proofErr w:type="spellEnd"/>
       <w:r>
-        <w:t xml:space="preserve"> - </w:t>
-      </w:r>
-      <w:r>
-        <w:t>Microsoft SQL Server 2014</w:t>
+        <w:t xml:space="preserve"> - Microsoft SQL Server 2014</w:t>
+      </w:r>
+      <w:r>
+        <w:t xml:space="preserve"> - loaded using SSIS</w:t>
       </w:r>
     </w:p>
     <w:p>
@@ -157,6 +171,89 @@
       <w:r>
         <w:t>Separate “reject” rows, i.e. rows that have invalid foreign keys (FKs) in regards to dimensional data provided in data sources</w:t>
       </w:r>
+      <w:r>
+        <w:t xml:space="preserve">. Also put a rejection reason in the Rejects table using column such as: </w:t>
+      </w:r>
+    </w:p>
+    <w:p>
+      <w:pPr>
+        <w:pStyle w:val="ListParagraph"/>
+        <w:numPr>
+          <w:ilvl w:val="1"/>
+          <w:numId w:val="10"/>
+        </w:numPr>
+      </w:pPr>
+      <w:proofErr w:type="spellStart"/>
+      <w:r>
+        <w:rPr>
+          <w:rFonts w:ascii="Consolas" w:hAnsi="Consolas" w:cs="Consolas"/>
+          <w:sz w:val="19"/>
+          <w:szCs w:val="19"/>
+        </w:rPr>
+        <w:t>DW_Reject_Reason</w:t>
+      </w:r>
+      <w:proofErr w:type="spellEnd"/>
+      <w:r>
+        <w:rPr>
+          <w:rFonts w:ascii="Consolas" w:hAnsi="Consolas" w:cs="Consolas"/>
+          <w:sz w:val="19"/>
+          <w:szCs w:val="19"/>
+        </w:rPr>
+        <w:t xml:space="preserve"> </w:t>
+      </w:r>
+      <w:proofErr w:type="spellStart"/>
+      <w:r>
+        <w:rPr>
+          <w:rFonts w:ascii="Consolas" w:hAnsi="Consolas" w:cs="Consolas"/>
+          <w:sz w:val="19"/>
+          <w:szCs w:val="19"/>
+        </w:rPr>
+        <w:t>nchar</w:t>
+      </w:r>
+      <w:proofErr w:type="spellEnd"/>
+      <w:r>
+        <w:rPr>
+          <w:rFonts w:ascii="Consolas" w:hAnsi="Consolas" w:cs="Consolas"/>
+          <w:color w:val="808080"/>
+          <w:sz w:val="19"/>
+          <w:szCs w:val="19"/>
+        </w:rPr>
+        <w:t>(</w:t>
+      </w:r>
+      <w:r>
+        <w:rPr>
+          <w:rFonts w:ascii="Consolas" w:hAnsi="Consolas" w:cs="Consolas"/>
+          <w:sz w:val="19"/>
+          <w:szCs w:val="19"/>
+        </w:rPr>
+        <w:t>80</w:t>
+      </w:r>
+      <w:r>
+        <w:rPr>
+          <w:rFonts w:ascii="Consolas" w:hAnsi="Consolas" w:cs="Consolas"/>
+          <w:color w:val="808080"/>
+          <w:sz w:val="19"/>
+          <w:szCs w:val="19"/>
+        </w:rPr>
+        <w:t>)</w:t>
+      </w:r>
+      <w:r>
+        <w:rPr>
+          <w:rFonts w:ascii="Consolas" w:hAnsi="Consolas" w:cs="Consolas"/>
+          <w:sz w:val="19"/>
+          <w:szCs w:val="19"/>
+        </w:rPr>
+        <w:t xml:space="preserve"> </w:t>
+      </w:r>
+      <w:r>
+        <w:rPr>
+          <w:rFonts w:ascii="Consolas" w:hAnsi="Consolas" w:cs="Consolas"/>
+          <w:color w:val="808080"/>
+          <w:sz w:val="19"/>
+          <w:szCs w:val="19"/>
+        </w:rPr>
+        <w:t>NULL</w:t>
+      </w:r>
     </w:p>
     <w:p>
       <w:pPr>
@@ -215,19 +312,16 @@
         </w:numPr>
       </w:pPr>
       <w:r>
-        <w:t xml:space="preserve">Create reports on </w:t>
-      </w:r>
-      <w:r>
-        <w:t>student absences, misbehavior</w:t>
-      </w:r>
-      <w:r>
-        <w:t xml:space="preserve"> and </w:t>
-      </w:r>
-      <w:r>
-        <w:t>behavior resolutions</w:t>
-      </w:r>
-      <w:r>
-        <w:t xml:space="preserve"> listing number of students, number of instances, types of instances, types of resolution and location of instances.</w:t>
+        <w:t>Create reports on student absences, misbehavior and behavior resolutions listing number of students, number of instances, types of instances, types of resolution and location of instances.</w:t>
+      </w:r>
+      <w:r>
+        <w:t xml:space="preserve"> </w:t>
+      </w:r>
+      <w:r>
+        <w:t xml:space="preserve">Note: </w:t>
+      </w:r>
+      <w:r>
+        <w:t>See below.</w:t>
       </w:r>
     </w:p>
     <w:p>
@@ -239,7 +333,84 @@
         </w:numPr>
       </w:pPr>
       <w:r>
-        <w:t>BI tool: Microsoft BI</w:t>
+        <w:t xml:space="preserve">BI tool: </w:t>
+      </w:r>
+    </w:p>
+    <w:p>
+      <w:pPr>
+        <w:pStyle w:val="ListParagraph"/>
+        <w:numPr>
+          <w:ilvl w:val="2"/>
+          <w:numId w:val="10"/>
+        </w:numPr>
+      </w:pPr>
+      <w:r>
+        <w:t xml:space="preserve">Schools DW </w:t>
+      </w:r>
+      <w:r>
+        <w:t xml:space="preserve">(MySQL) </w:t>
+      </w:r>
+      <w:r>
+        <w:t>– Tableau</w:t>
+      </w:r>
+      <w:r>
+        <w:t>, PowerBI</w:t>
+      </w:r>
+    </w:p>
+    <w:p>
+      <w:pPr>
+        <w:pStyle w:val="ListParagraph"/>
+        <w:numPr>
+          <w:ilvl w:val="2"/>
+          <w:numId w:val="10"/>
+        </w:numPr>
+      </w:pPr>
+      <w:r>
+        <w:t xml:space="preserve">Schools </w:t>
+      </w:r>
+      <w:r>
+        <w:t>DW (SQL Server)</w:t>
+      </w:r>
+      <w:r>
+        <w:t xml:space="preserve"> – Qlik Sense</w:t>
+      </w:r>
+      <w:r>
+        <w:t>, PowerPivot</w:t>
+      </w:r>
+    </w:p>
+    <w:p>
+      <w:pPr>
+        <w:pStyle w:val="ListParagraph"/>
+        <w:numPr>
+          <w:ilvl w:val="2"/>
+          <w:numId w:val="10"/>
+        </w:numPr>
+      </w:pPr>
+      <w:r>
+        <w:t>DW_CTL – Microsoft BI</w:t>
+      </w:r>
+    </w:p>
+    <w:p>
+      <w:pPr>
+        <w:pStyle w:val="ListParagraph"/>
+        <w:ind w:left="1440"/>
+      </w:pPr>
+    </w:p>
+    <w:p>
+      <w:pPr>
+        <w:rPr>
+          <w:rFonts w:asciiTheme="majorHAnsi" w:eastAsiaTheme="majorEastAsia" w:hAnsiTheme="majorHAnsi" w:cstheme="majorBidi"/>
+          <w:color w:val="365F91" w:themeColor="accent1" w:themeShade="BF"/>
+          <w:sz w:val="28"/>
+          <w:szCs w:val="28"/>
+        </w:rPr>
+      </w:pPr>
+      <w:r>
+        <w:rPr>
+          <w:sz w:val="28"/>
+          <w:szCs w:val="28"/>
+        </w:rPr>
+        <w:br w:type="page"/>
       </w:r>
     </w:p>
     <w:p>
@@ -255,6 +426,7 @@
           <w:sz w:val="28"/>
           <w:szCs w:val="28"/>
         </w:rPr>
+        <w:lastRenderedPageBreak/>
         <w:t>Data Sources</w:t>
       </w:r>
       <w:r>
@@ -274,24 +446,14 @@
       <w:r>
         <w:t xml:space="preserve">Table </w:t>
       </w:r>
-      <w:r>
-        <w:fldChar w:fldCharType="begin"/>
-      </w:r>
-      <w:r>
-        <w:instrText xml:space="preserve"> SEQ Table \* ARABIC </w:instrText>
-      </w:r>
-      <w:r>
-        <w:fldChar w:fldCharType="separate"/>
-      </w:r>
-      <w:r>
-        <w:rPr>
-          <w:noProof/>
-        </w:rPr>
-        <w:t>1</w:t>
-      </w:r>
-      <w:r>
-        <w:fldChar w:fldCharType="end"/>
-      </w:r>
+      <w:fldSimple w:instr=" SEQ Table \* ARABIC ">
+        <w:r>
+          <w:rPr>
+            <w:noProof/>
+          </w:rPr>
+          <w:t>1</w:t>
+        </w:r>
+      </w:fldSimple>
       <w:r>
         <w:t>: List of Data Source Table with Rows Counts</w:t>
       </w:r>
@@ -1809,7 +1971,6 @@
                 <w:sz w:val="20"/>
                 <w:szCs w:val="20"/>
               </w:rPr>
-              <w:lastRenderedPageBreak/>
               <w:t>Student_Behavior_Resolution_NW</w:t>
             </w:r>
             <w:proofErr w:type="spellEnd"/>
@@ -2235,8 +2396,10 @@
         </w:tc>
       </w:tr>
     </w:tbl>
-    <w:p/>
-    <w:p>
+    <w:p>
+      <w:pPr>
+        <w:spacing w:before="240" w:after="0" w:line="240" w:lineRule="auto"/>
+      </w:pPr>
       <w:r>
         <w:t xml:space="preserve">Student Absences, Behavior &amp; Resolution data is split by the five school districts (AL, NE, NW, </w:t>
       </w:r>
@@ -2292,6 +2455,7 @@
           <w:ilvl w:val="0"/>
           <w:numId w:val="11"/>
         </w:numPr>
+        <w:spacing w:after="0" w:line="240" w:lineRule="auto"/>
       </w:pPr>
       <w:r>
         <w:t>AL – csv files</w:t>
@@ -2326,335 +2490,13 @@
       </w:r>
     </w:p>
     <w:p>
+      <w:pPr>
+        <w:spacing w:after="0" w:line="240" w:lineRule="auto"/>
+      </w:pPr>
       <w:r>
         <w:t>After data quality checking the results may be:</w:t>
       </w:r>
     </w:p>
-    <w:tbl>
-      <w:tblPr>
-        <w:tblW w:w="0" w:type="auto"/>
-        <w:tblLook w:val="04A0" w:firstRow="1" w:lastRow="0" w:firstColumn="1" w:lastColumn="0" w:noHBand="0" w:noVBand="1"/>
-      </w:tblPr>
-      <w:tblGrid>
-        <w:gridCol w:w="2802"/>
-        <w:gridCol w:w="1477"/>
-      </w:tblGrid>
-      <w:tr>
-        <w:trPr>
-          <w:trHeight w:val="255"/>
-        </w:trPr>
-        <w:tc>
-          <w:tcPr>
-            <w:tcW w:w="0" w:type="auto"/>
-            <w:tcBorders>
-              <w:top w:val="single" w:sz="8" w:space="0" w:color="000000"/>
-              <w:left w:val="nil"/>
-              <w:bottom w:val="single" w:sz="8" w:space="0" w:color="000000"/>
-              <w:right w:val="nil"/>
-            </w:tcBorders>
-            <w:shd w:val="clear" w:color="ED7D31" w:fill="ED7D31"/>
-            <w:noWrap/>
-            <w:vAlign w:val="bottom"/>
-            <w:hideMark/>
-          </w:tcPr>
-          <w:p>
-            <w:pPr>
-              <w:spacing w:after="0" w:line="240" w:lineRule="auto"/>
-              <w:rPr>
-                <w:rFonts w:ascii="Tahoma" w:eastAsia="Times New Roman" w:hAnsi="Tahoma" w:cs="Tahoma"/>
-                <w:b/>
-                <w:bCs/>
-                <w:color w:val="FFFFFF"/>
-                <w:sz w:val="20"/>
-                <w:szCs w:val="20"/>
-              </w:rPr>
-            </w:pPr>
-            <w:r>
-              <w:rPr>
-                <w:rFonts w:ascii="Tahoma" w:eastAsia="Times New Roman" w:hAnsi="Tahoma" w:cs="Tahoma"/>
-                <w:b/>
-                <w:bCs/>
-                <w:color w:val="FFFFFF"/>
-                <w:sz w:val="20"/>
-                <w:szCs w:val="20"/>
-              </w:rPr>
-              <w:t>Table</w:t>
-            </w:r>
-          </w:p>
-        </w:tc>
-        <w:tc>
-          <w:tcPr>
-            <w:tcW w:w="0" w:type="auto"/>
-            <w:tcBorders>
-              <w:top w:val="single" w:sz="8" w:space="0" w:color="000000"/>
-              <w:left w:val="nil"/>
-              <w:bottom w:val="single" w:sz="8" w:space="0" w:color="000000"/>
-              <w:right w:val="nil"/>
-            </w:tcBorders>
-            <w:shd w:val="clear" w:color="ED7D31" w:fill="ED7D31"/>
-            <w:noWrap/>
-            <w:vAlign w:val="bottom"/>
-            <w:hideMark/>
-          </w:tcPr>
-          <w:p>
-            <w:pPr>
-              <w:spacing w:after="0" w:line="240" w:lineRule="auto"/>
-              <w:rPr>
-                <w:rFonts w:ascii="Tahoma" w:eastAsia="Times New Roman" w:hAnsi="Tahoma" w:cs="Tahoma"/>
-                <w:b/>
-                <w:bCs/>
-                <w:color w:val="FFFFFF"/>
-                <w:sz w:val="20"/>
-                <w:szCs w:val="20"/>
-              </w:rPr>
-            </w:pPr>
-            <w:r>
-              <w:rPr>
-                <w:rFonts w:ascii="Tahoma" w:eastAsia="Times New Roman" w:hAnsi="Tahoma" w:cs="Tahoma"/>
-                <w:b/>
-                <w:bCs/>
-                <w:color w:val="FFFFFF"/>
-                <w:sz w:val="20"/>
-                <w:szCs w:val="20"/>
-              </w:rPr>
-              <w:t>Row Counts</w:t>
-            </w:r>
-          </w:p>
-        </w:tc>
-      </w:tr>
-      <w:tr>
-        <w:trPr>
-          <w:trHeight w:val="255"/>
-        </w:trPr>
-        <w:tc>
-          <w:tcPr>
-            <w:tcW w:w="0" w:type="auto"/>
-            <w:tcBorders>
-              <w:top w:val="nil"/>
-              <w:left w:val="nil"/>
-              <w:bottom w:val="nil"/>
-              <w:right w:val="nil"/>
-            </w:tcBorders>
-            <w:shd w:val="clear" w:color="D9D9D9" w:fill="D9D9D9"/>
-            <w:noWrap/>
-            <w:vAlign w:val="bottom"/>
-            <w:hideMark/>
-          </w:tcPr>
-          <w:p>
-            <w:pPr>
-              <w:spacing w:after="0" w:line="240" w:lineRule="auto"/>
-              <w:rPr>
-                <w:rFonts w:ascii="Tahoma" w:eastAsia="Times New Roman" w:hAnsi="Tahoma" w:cs="Tahoma"/>
-                <w:color w:val="000000"/>
-                <w:sz w:val="20"/>
-                <w:szCs w:val="20"/>
-              </w:rPr>
-            </w:pPr>
-            <w:proofErr w:type="spellStart"/>
-            <w:r>
-              <w:rPr>
-                <w:rFonts w:ascii="Tahoma" w:eastAsia="Times New Roman" w:hAnsi="Tahoma" w:cs="Tahoma"/>
-                <w:color w:val="000000"/>
-                <w:sz w:val="20"/>
-                <w:szCs w:val="20"/>
-              </w:rPr>
-              <w:t>Student_Absence</w:t>
-            </w:r>
-            <w:proofErr w:type="spellEnd"/>
-          </w:p>
-        </w:tc>
-        <w:tc>
-          <w:tcPr>
-            <w:tcW w:w="0" w:type="auto"/>
-            <w:tcBorders>
-              <w:top w:val="nil"/>
-              <w:left w:val="nil"/>
-              <w:bottom w:val="nil"/>
-              <w:right w:val="nil"/>
-            </w:tcBorders>
-            <w:shd w:val="clear" w:color="D9D9D9" w:fill="D9D9D9"/>
-            <w:noWrap/>
-            <w:vAlign w:val="bottom"/>
-            <w:hideMark/>
-          </w:tcPr>
-          <w:p>
-            <w:pPr>
-              <w:spacing w:after="0" w:line="240" w:lineRule="auto"/>
-              <w:rPr>
-                <w:rFonts w:ascii="Tahoma" w:eastAsia="Times New Roman" w:hAnsi="Tahoma" w:cs="Tahoma"/>
-                <w:color w:val="000000"/>
-                <w:sz w:val="20"/>
-                <w:szCs w:val="20"/>
-              </w:rPr>
-            </w:pPr>
-            <w:r>
-              <w:rPr>
-                <w:rFonts w:ascii="Tahoma" w:eastAsia="Times New Roman" w:hAnsi="Tahoma" w:cs="Tahoma"/>
-                <w:color w:val="000000"/>
-                <w:sz w:val="20"/>
-                <w:szCs w:val="20"/>
-              </w:rPr>
-              <w:t xml:space="preserve">      4,085,018 </w:t>
-            </w:r>
-          </w:p>
-        </w:tc>
-      </w:tr>
-      <w:tr>
-        <w:trPr>
-          <w:trHeight w:val="255"/>
-        </w:trPr>
-        <w:tc>
-          <w:tcPr>
-            <w:tcW w:w="0" w:type="auto"/>
-            <w:tcBorders>
-              <w:top w:val="nil"/>
-              <w:left w:val="nil"/>
-              <w:bottom w:val="nil"/>
-              <w:right w:val="nil"/>
-            </w:tcBorders>
-            <w:shd w:val="clear" w:color="auto" w:fill="auto"/>
-            <w:noWrap/>
-            <w:vAlign w:val="bottom"/>
-            <w:hideMark/>
-          </w:tcPr>
-          <w:p>
-            <w:pPr>
-              <w:spacing w:after="0" w:line="240" w:lineRule="auto"/>
-              <w:rPr>
-                <w:rFonts w:ascii="Tahoma" w:eastAsia="Times New Roman" w:hAnsi="Tahoma" w:cs="Tahoma"/>
-                <w:color w:val="000000"/>
-                <w:sz w:val="20"/>
-                <w:szCs w:val="20"/>
-              </w:rPr>
-            </w:pPr>
-            <w:proofErr w:type="spellStart"/>
-            <w:r>
-              <w:rPr>
-                <w:rFonts w:ascii="Tahoma" w:eastAsia="Times New Roman" w:hAnsi="Tahoma" w:cs="Tahoma"/>
-                <w:color w:val="000000"/>
-                <w:sz w:val="20"/>
-                <w:szCs w:val="20"/>
-              </w:rPr>
-              <w:t>Student_Behavior</w:t>
-            </w:r>
-            <w:proofErr w:type="spellEnd"/>
-          </w:p>
-        </w:tc>
-        <w:tc>
-          <w:tcPr>
-            <w:tcW w:w="0" w:type="auto"/>
-            <w:tcBorders>
-              <w:top w:val="nil"/>
-              <w:left w:val="nil"/>
-              <w:bottom w:val="nil"/>
-              <w:right w:val="nil"/>
-            </w:tcBorders>
-            <w:shd w:val="clear" w:color="auto" w:fill="auto"/>
-            <w:noWrap/>
-            <w:vAlign w:val="bottom"/>
-            <w:hideMark/>
-          </w:tcPr>
-          <w:p>
-            <w:pPr>
-              <w:spacing w:after="0" w:line="240" w:lineRule="auto"/>
-              <w:rPr>
-                <w:rFonts w:ascii="Tahoma" w:eastAsia="Times New Roman" w:hAnsi="Tahoma" w:cs="Tahoma"/>
-                <w:color w:val="000000"/>
-                <w:sz w:val="20"/>
-                <w:szCs w:val="20"/>
-              </w:rPr>
-            </w:pPr>
-            <w:r>
-              <w:rPr>
-                <w:rFonts w:ascii="Tahoma" w:eastAsia="Times New Roman" w:hAnsi="Tahoma" w:cs="Tahoma"/>
-                <w:color w:val="000000"/>
-                <w:sz w:val="20"/>
-                <w:szCs w:val="20"/>
-              </w:rPr>
-              <w:t xml:space="preserve">          62,039 </w:t>
-            </w:r>
-          </w:p>
-        </w:tc>
-      </w:tr>
-      <w:tr>
-        <w:trPr>
-          <w:trHeight w:val="255"/>
-        </w:trPr>
-        <w:tc>
-          <w:tcPr>
-            <w:tcW w:w="0" w:type="auto"/>
-            <w:tcBorders>
-              <w:top w:val="nil"/>
-              <w:left w:val="nil"/>
-              <w:bottom w:val="single" w:sz="8" w:space="0" w:color="000000"/>
-              <w:right w:val="nil"/>
-            </w:tcBorders>
-            <w:shd w:val="clear" w:color="D9D9D9" w:fill="D9D9D9"/>
-            <w:noWrap/>
-            <w:vAlign w:val="bottom"/>
-            <w:hideMark/>
-          </w:tcPr>
-          <w:p>
-            <w:pPr>
-              <w:spacing w:after="0" w:line="240" w:lineRule="auto"/>
-              <w:rPr>
-                <w:rFonts w:ascii="Tahoma" w:eastAsia="Times New Roman" w:hAnsi="Tahoma" w:cs="Tahoma"/>
-                <w:color w:val="000000"/>
-                <w:sz w:val="20"/>
-                <w:szCs w:val="20"/>
-              </w:rPr>
-            </w:pPr>
-            <w:proofErr w:type="spellStart"/>
-            <w:r>
-              <w:rPr>
-                <w:rFonts w:ascii="Tahoma" w:eastAsia="Times New Roman" w:hAnsi="Tahoma" w:cs="Tahoma"/>
-                <w:color w:val="000000"/>
-                <w:sz w:val="20"/>
-                <w:szCs w:val="20"/>
-              </w:rPr>
-              <w:t>Student_Behavior_Resolution</w:t>
-            </w:r>
-            <w:proofErr w:type="spellEnd"/>
-          </w:p>
-        </w:tc>
-        <w:tc>
-          <w:tcPr>
-            <w:tcW w:w="0" w:type="auto"/>
-            <w:tcBorders>
-              <w:top w:val="nil"/>
-              <w:left w:val="nil"/>
-              <w:bottom w:val="single" w:sz="8" w:space="0" w:color="000000"/>
-              <w:right w:val="nil"/>
-            </w:tcBorders>
-            <w:shd w:val="clear" w:color="D9D9D9" w:fill="D9D9D9"/>
-            <w:noWrap/>
-            <w:vAlign w:val="bottom"/>
-            <w:hideMark/>
-          </w:tcPr>
-          <w:p>
-            <w:pPr>
-              <w:spacing w:after="0" w:line="240" w:lineRule="auto"/>
-              <w:rPr>
-                <w:rFonts w:ascii="Tahoma" w:eastAsia="Times New Roman" w:hAnsi="Tahoma" w:cs="Tahoma"/>
-                <w:color w:val="000000"/>
-                <w:sz w:val="20"/>
-                <w:szCs w:val="20"/>
-              </w:rPr>
-            </w:pPr>
-            <w:r>
-              <w:rPr>
-                <w:rFonts w:ascii="Tahoma" w:eastAsia="Times New Roman" w:hAnsi="Tahoma" w:cs="Tahoma"/>
-                <w:color w:val="000000"/>
-                <w:sz w:val="20"/>
-                <w:szCs w:val="20"/>
-              </w:rPr>
-              <w:t xml:space="preserve">          61,413 </w:t>
-            </w:r>
-          </w:p>
-        </w:tc>
-      </w:tr>
-    </w:tbl>
-    <w:p/>
     <w:tbl>
       <w:tblPr>
         <w:tblW w:w="0" w:type="auto"/>
@@ -2662,7 +2504,7 @@
       </w:tblPr>
       <w:tblGrid>
         <w:gridCol w:w="3550"/>
-        <w:gridCol w:w="1464"/>
+        <w:gridCol w:w="1477"/>
       </w:tblGrid>
       <w:tr>
         <w:trPr>
@@ -2677,7 +2519,7 @@
               <w:bottom w:val="single" w:sz="8" w:space="0" w:color="000000"/>
               <w:right w:val="nil"/>
             </w:tcBorders>
-            <w:shd w:val="clear" w:color="FFC000" w:fill="FFC000"/>
+            <w:shd w:val="clear" w:color="ED7D31" w:fill="ED7D31"/>
             <w:noWrap/>
             <w:vAlign w:val="bottom"/>
             <w:hideMark/>
@@ -2716,7 +2558,7 @@
               <w:bottom w:val="single" w:sz="8" w:space="0" w:color="000000"/>
               <w:right w:val="nil"/>
             </w:tcBorders>
-            <w:shd w:val="clear" w:color="FFC000" w:fill="FFC000"/>
+            <w:shd w:val="clear" w:color="ED7D31" w:fill="ED7D31"/>
             <w:noWrap/>
             <w:vAlign w:val="bottom"/>
             <w:hideMark/>
@@ -2783,7 +2625,7 @@
                 <w:sz w:val="20"/>
                 <w:szCs w:val="20"/>
               </w:rPr>
-              <w:t>Student_Absence_Rejects</w:t>
+              <w:t>Student_Absence</w:t>
             </w:r>
             <w:proofErr w:type="spellEnd"/>
           </w:p>
@@ -2819,7 +2661,7 @@
                 <w:sz w:val="20"/>
                 <w:szCs w:val="20"/>
               </w:rPr>
-              <w:t xml:space="preserve">        204,263 </w:t>
+              <w:t xml:space="preserve">      4,085,018 </w:t>
             </w:r>
           </w:p>
         </w:tc>
@@ -2860,7 +2702,7 @@
                 <w:sz w:val="20"/>
                 <w:szCs w:val="20"/>
               </w:rPr>
-              <w:t>Student_Behavior_Rejects</w:t>
+              <w:t>Student_Behavior</w:t>
             </w:r>
             <w:proofErr w:type="spellEnd"/>
           </w:p>
@@ -2896,7 +2738,7 @@
                 <w:sz w:val="20"/>
                 <w:szCs w:val="20"/>
               </w:rPr>
-              <w:t xml:space="preserve">            6,837 </w:t>
+              <w:t xml:space="preserve">          62,039 </w:t>
             </w:r>
           </w:p>
         </w:tc>
@@ -2937,7 +2779,7 @@
                 <w:sz w:val="20"/>
                 <w:szCs w:val="20"/>
               </w:rPr>
-              <w:t>Student_Behavior_Resolution_Rejects</w:t>
+              <w:t>Student_Behavior_Resolution</w:t>
             </w:r>
             <w:proofErr w:type="spellEnd"/>
           </w:p>
@@ -2973,13 +2815,326 @@
                 <w:sz w:val="20"/>
                 <w:szCs w:val="20"/>
               </w:rPr>
+              <w:t xml:space="preserve">          61,413 </w:t>
+            </w:r>
+          </w:p>
+        </w:tc>
+      </w:tr>
+      <w:tr>
+        <w:trPr>
+          <w:trHeight w:val="255"/>
+        </w:trPr>
+        <w:tc>
+          <w:tcPr>
+            <w:tcW w:w="0" w:type="auto"/>
+            <w:tcBorders>
+              <w:top w:val="single" w:sz="8" w:space="0" w:color="000000"/>
+              <w:left w:val="nil"/>
+              <w:bottom w:val="single" w:sz="8" w:space="0" w:color="000000"/>
+              <w:right w:val="nil"/>
+            </w:tcBorders>
+            <w:shd w:val="clear" w:color="FFC000" w:fill="FFC000"/>
+            <w:noWrap/>
+            <w:vAlign w:val="bottom"/>
+            <w:hideMark/>
+          </w:tcPr>
+          <w:p>
+            <w:pPr>
+              <w:spacing w:after="0" w:line="240" w:lineRule="auto"/>
+              <w:rPr>
+                <w:rFonts w:ascii="Tahoma" w:eastAsia="Times New Roman" w:hAnsi="Tahoma" w:cs="Tahoma"/>
+                <w:b/>
+                <w:bCs/>
+                <w:color w:val="FFFFFF"/>
+                <w:sz w:val="20"/>
+                <w:szCs w:val="20"/>
+              </w:rPr>
+            </w:pPr>
+            <w:r>
+              <w:rPr>
+                <w:rFonts w:ascii="Tahoma" w:eastAsia="Times New Roman" w:hAnsi="Tahoma" w:cs="Tahoma"/>
+                <w:b/>
+                <w:bCs/>
+                <w:color w:val="FFFFFF"/>
+                <w:sz w:val="20"/>
+                <w:szCs w:val="20"/>
+              </w:rPr>
+              <w:t>Table</w:t>
+            </w:r>
+          </w:p>
+        </w:tc>
+        <w:tc>
+          <w:tcPr>
+            <w:tcW w:w="0" w:type="auto"/>
+            <w:tcBorders>
+              <w:top w:val="single" w:sz="8" w:space="0" w:color="000000"/>
+              <w:left w:val="nil"/>
+              <w:bottom w:val="single" w:sz="8" w:space="0" w:color="000000"/>
+              <w:right w:val="nil"/>
+            </w:tcBorders>
+            <w:shd w:val="clear" w:color="FFC000" w:fill="FFC000"/>
+            <w:noWrap/>
+            <w:vAlign w:val="bottom"/>
+            <w:hideMark/>
+          </w:tcPr>
+          <w:p>
+            <w:pPr>
+              <w:spacing w:after="0" w:line="240" w:lineRule="auto"/>
+              <w:rPr>
+                <w:rFonts w:ascii="Tahoma" w:eastAsia="Times New Roman" w:hAnsi="Tahoma" w:cs="Tahoma"/>
+                <w:b/>
+                <w:bCs/>
+                <w:color w:val="FFFFFF"/>
+                <w:sz w:val="20"/>
+                <w:szCs w:val="20"/>
+              </w:rPr>
+            </w:pPr>
+            <w:r>
+              <w:rPr>
+                <w:rFonts w:ascii="Tahoma" w:eastAsia="Times New Roman" w:hAnsi="Tahoma" w:cs="Tahoma"/>
+                <w:b/>
+                <w:bCs/>
+                <w:color w:val="FFFFFF"/>
+                <w:sz w:val="20"/>
+                <w:szCs w:val="20"/>
+              </w:rPr>
+              <w:t>Row Counts</w:t>
+            </w:r>
+          </w:p>
+        </w:tc>
+      </w:tr>
+      <w:tr>
+        <w:trPr>
+          <w:trHeight w:val="255"/>
+        </w:trPr>
+        <w:tc>
+          <w:tcPr>
+            <w:tcW w:w="0" w:type="auto"/>
+            <w:tcBorders>
+              <w:top w:val="nil"/>
+              <w:left w:val="nil"/>
+              <w:bottom w:val="nil"/>
+              <w:right w:val="nil"/>
+            </w:tcBorders>
+            <w:shd w:val="clear" w:color="D9D9D9" w:fill="D9D9D9"/>
+            <w:noWrap/>
+            <w:vAlign w:val="bottom"/>
+            <w:hideMark/>
+          </w:tcPr>
+          <w:p>
+            <w:pPr>
+              <w:spacing w:after="0" w:line="240" w:lineRule="auto"/>
+              <w:rPr>
+                <w:rFonts w:ascii="Tahoma" w:eastAsia="Times New Roman" w:hAnsi="Tahoma" w:cs="Tahoma"/>
+                <w:color w:val="000000"/>
+                <w:sz w:val="20"/>
+                <w:szCs w:val="20"/>
+              </w:rPr>
+            </w:pPr>
+            <w:proofErr w:type="spellStart"/>
+            <w:r>
+              <w:rPr>
+                <w:rFonts w:ascii="Tahoma" w:eastAsia="Times New Roman" w:hAnsi="Tahoma" w:cs="Tahoma"/>
+                <w:color w:val="000000"/>
+                <w:sz w:val="20"/>
+                <w:szCs w:val="20"/>
+              </w:rPr>
+              <w:t>Student_Absence_Rejects</w:t>
+            </w:r>
+            <w:proofErr w:type="spellEnd"/>
+          </w:p>
+        </w:tc>
+        <w:tc>
+          <w:tcPr>
+            <w:tcW w:w="0" w:type="auto"/>
+            <w:tcBorders>
+              <w:top w:val="nil"/>
+              <w:left w:val="nil"/>
+              <w:bottom w:val="nil"/>
+              <w:right w:val="nil"/>
+            </w:tcBorders>
+            <w:shd w:val="clear" w:color="D9D9D9" w:fill="D9D9D9"/>
+            <w:noWrap/>
+            <w:vAlign w:val="bottom"/>
+            <w:hideMark/>
+          </w:tcPr>
+          <w:p>
+            <w:pPr>
+              <w:spacing w:after="0" w:line="240" w:lineRule="auto"/>
+              <w:rPr>
+                <w:rFonts w:ascii="Tahoma" w:eastAsia="Times New Roman" w:hAnsi="Tahoma" w:cs="Tahoma"/>
+                <w:color w:val="000000"/>
+                <w:sz w:val="20"/>
+                <w:szCs w:val="20"/>
+              </w:rPr>
+            </w:pPr>
+            <w:r>
+              <w:rPr>
+                <w:rFonts w:ascii="Tahoma" w:eastAsia="Times New Roman" w:hAnsi="Tahoma" w:cs="Tahoma"/>
+                <w:color w:val="000000"/>
+                <w:sz w:val="20"/>
+                <w:szCs w:val="20"/>
+              </w:rPr>
+              <w:t xml:space="preserve">        204,263 </w:t>
+            </w:r>
+          </w:p>
+        </w:tc>
+      </w:tr>
+      <w:tr>
+        <w:trPr>
+          <w:trHeight w:val="255"/>
+        </w:trPr>
+        <w:tc>
+          <w:tcPr>
+            <w:tcW w:w="0" w:type="auto"/>
+            <w:tcBorders>
+              <w:top w:val="nil"/>
+              <w:left w:val="nil"/>
+              <w:bottom w:val="nil"/>
+              <w:right w:val="nil"/>
+            </w:tcBorders>
+            <w:shd w:val="clear" w:color="auto" w:fill="auto"/>
+            <w:noWrap/>
+            <w:vAlign w:val="bottom"/>
+            <w:hideMark/>
+          </w:tcPr>
+          <w:p>
+            <w:pPr>
+              <w:spacing w:after="0" w:line="240" w:lineRule="auto"/>
+              <w:rPr>
+                <w:rFonts w:ascii="Tahoma" w:eastAsia="Times New Roman" w:hAnsi="Tahoma" w:cs="Tahoma"/>
+                <w:color w:val="000000"/>
+                <w:sz w:val="20"/>
+                <w:szCs w:val="20"/>
+              </w:rPr>
+            </w:pPr>
+            <w:proofErr w:type="spellStart"/>
+            <w:r>
+              <w:rPr>
+                <w:rFonts w:ascii="Tahoma" w:eastAsia="Times New Roman" w:hAnsi="Tahoma" w:cs="Tahoma"/>
+                <w:color w:val="000000"/>
+                <w:sz w:val="20"/>
+                <w:szCs w:val="20"/>
+              </w:rPr>
+              <w:t>Student_Behavior_Rejects</w:t>
+            </w:r>
+            <w:proofErr w:type="spellEnd"/>
+          </w:p>
+        </w:tc>
+        <w:tc>
+          <w:tcPr>
+            <w:tcW w:w="0" w:type="auto"/>
+            <w:tcBorders>
+              <w:top w:val="nil"/>
+              <w:left w:val="nil"/>
+              <w:bottom w:val="nil"/>
+              <w:right w:val="nil"/>
+            </w:tcBorders>
+            <w:shd w:val="clear" w:color="auto" w:fill="auto"/>
+            <w:noWrap/>
+            <w:vAlign w:val="bottom"/>
+            <w:hideMark/>
+          </w:tcPr>
+          <w:p>
+            <w:pPr>
+              <w:spacing w:after="0" w:line="240" w:lineRule="auto"/>
+              <w:rPr>
+                <w:rFonts w:ascii="Tahoma" w:eastAsia="Times New Roman" w:hAnsi="Tahoma" w:cs="Tahoma"/>
+                <w:color w:val="000000"/>
+                <w:sz w:val="20"/>
+                <w:szCs w:val="20"/>
+              </w:rPr>
+            </w:pPr>
+            <w:r>
+              <w:rPr>
+                <w:rFonts w:ascii="Tahoma" w:eastAsia="Times New Roman" w:hAnsi="Tahoma" w:cs="Tahoma"/>
+                <w:color w:val="000000"/>
+                <w:sz w:val="20"/>
+                <w:szCs w:val="20"/>
+              </w:rPr>
+              <w:t xml:space="preserve">            6,837 </w:t>
+            </w:r>
+          </w:p>
+        </w:tc>
+      </w:tr>
+      <w:tr>
+        <w:trPr>
+          <w:trHeight w:val="255"/>
+        </w:trPr>
+        <w:tc>
+          <w:tcPr>
+            <w:tcW w:w="0" w:type="auto"/>
+            <w:tcBorders>
+              <w:top w:val="nil"/>
+              <w:left w:val="nil"/>
+              <w:bottom w:val="single" w:sz="8" w:space="0" w:color="000000"/>
+              <w:right w:val="nil"/>
+            </w:tcBorders>
+            <w:shd w:val="clear" w:color="D9D9D9" w:fill="D9D9D9"/>
+            <w:noWrap/>
+            <w:vAlign w:val="bottom"/>
+            <w:hideMark/>
+          </w:tcPr>
+          <w:p>
+            <w:pPr>
+              <w:spacing w:after="0" w:line="240" w:lineRule="auto"/>
+              <w:rPr>
+                <w:rFonts w:ascii="Tahoma" w:eastAsia="Times New Roman" w:hAnsi="Tahoma" w:cs="Tahoma"/>
+                <w:color w:val="000000"/>
+                <w:sz w:val="20"/>
+                <w:szCs w:val="20"/>
+              </w:rPr>
+            </w:pPr>
+            <w:proofErr w:type="spellStart"/>
+            <w:r>
+              <w:rPr>
+                <w:rFonts w:ascii="Tahoma" w:eastAsia="Times New Roman" w:hAnsi="Tahoma" w:cs="Tahoma"/>
+                <w:color w:val="000000"/>
+                <w:sz w:val="20"/>
+                <w:szCs w:val="20"/>
+              </w:rPr>
+              <w:t>Student_Behavior_Resolution_Rejects</w:t>
+            </w:r>
+            <w:proofErr w:type="spellEnd"/>
+          </w:p>
+        </w:tc>
+        <w:tc>
+          <w:tcPr>
+            <w:tcW w:w="0" w:type="auto"/>
+            <w:tcBorders>
+              <w:top w:val="nil"/>
+              <w:left w:val="nil"/>
+              <w:bottom w:val="single" w:sz="8" w:space="0" w:color="000000"/>
+              <w:right w:val="nil"/>
+            </w:tcBorders>
+            <w:shd w:val="clear" w:color="D9D9D9" w:fill="D9D9D9"/>
+            <w:noWrap/>
+            <w:vAlign w:val="bottom"/>
+            <w:hideMark/>
+          </w:tcPr>
+          <w:p>
+            <w:pPr>
+              <w:spacing w:after="0" w:line="240" w:lineRule="auto"/>
+              <w:rPr>
+                <w:rFonts w:ascii="Tahoma" w:eastAsia="Times New Roman" w:hAnsi="Tahoma" w:cs="Tahoma"/>
+                <w:color w:val="000000"/>
+                <w:sz w:val="20"/>
+                <w:szCs w:val="20"/>
+              </w:rPr>
+            </w:pPr>
+            <w:r>
+              <w:rPr>
+                <w:rFonts w:ascii="Tahoma" w:eastAsia="Times New Roman" w:hAnsi="Tahoma" w:cs="Tahoma"/>
+                <w:color w:val="000000"/>
+                <w:sz w:val="20"/>
+                <w:szCs w:val="20"/>
+              </w:rPr>
               <w:t xml:space="preserve">            6,038 </w:t>
             </w:r>
           </w:p>
         </w:tc>
       </w:tr>
     </w:tbl>
-    <w:p/>
     <w:p>
       <w:pPr>
         <w:pStyle w:val="Heading1"/>
@@ -2989,13 +3144,11 @@
         </w:rPr>
       </w:pPr>
       <w:r>
-        <w:t xml:space="preserve"> </w:t>
-      </w:r>
-      <w:r>
         <w:rPr>
           <w:sz w:val="28"/>
           <w:szCs w:val="28"/>
         </w:rPr>
+        <w:lastRenderedPageBreak/>
         <w:t>Deliverables</w:t>
       </w:r>
       <w:r>
@@ -3029,6 +3182,9 @@
       <w:r>
         <w:t>ETL jobs – job &amp; workflow diagrams (PDF)</w:t>
       </w:r>
+      <w:r>
+        <w:t xml:space="preserve"> – generate Talend documentation</w:t>
+      </w:r>
     </w:p>
     <w:p>
       <w:pPr>
@@ -3039,7 +3195,33 @@
         </w:numPr>
       </w:pPr>
       <w:r>
-        <w:t>Reports – sample reports (PDF)</w:t>
+        <w:t>Dashboard(s)</w:t>
+      </w:r>
+    </w:p>
+    <w:p>
+      <w:pPr>
+        <w:pStyle w:val="ListParagraph"/>
+        <w:numPr>
+          <w:ilvl w:val="1"/>
+          <w:numId w:val="12"/>
+        </w:numPr>
+      </w:pPr>
+      <w:r>
+        <w:t>Screenshots</w:t>
+      </w:r>
+      <w:bookmarkStart w:id="0" w:name="_GoBack"/>
+      <w:bookmarkEnd w:id="0"/>
+    </w:p>
+    <w:p>
+      <w:pPr>
+        <w:pStyle w:val="ListParagraph"/>
+        <w:numPr>
+          <w:ilvl w:val="1"/>
+          <w:numId w:val="12"/>
+        </w:numPr>
+      </w:pPr>
+      <w:r>
+        <w:t>Source files for each BI tool zipped</w:t>
       </w:r>
     </w:p>
     <w:p>
@@ -3091,16 +3273,7 @@
         </w:numPr>
       </w:pPr>
       <w:r>
-        <w:t>Class Presentation</w:t>
-      </w:r>
-      <w:r>
-        <w:t xml:space="preserve"> &amp; </w:t>
-      </w:r>
-      <w:r>
-        <w:t>Demo</w:t>
-      </w:r>
-      <w:r>
-        <w:t xml:space="preserve"> of ETL</w:t>
+        <w:t>Class Presentation &amp; Demo of ETL</w:t>
       </w:r>
     </w:p>
     <w:p>
@@ -3115,6 +3288,202 @@
         <w:t>Need to demonstrate each job works with TAs</w:t>
       </w:r>
     </w:p>
+    <w:p>
+      <w:pPr>
+        <w:pStyle w:val="Heading1"/>
+        <w:rPr>
+          <w:sz w:val="28"/>
+          <w:szCs w:val="28"/>
+        </w:rPr>
+      </w:pPr>
+      <w:r>
+        <w:rPr>
+          <w:sz w:val="28"/>
+          <w:szCs w:val="28"/>
+        </w:rPr>
+        <w:t>Bonus</w:t>
+      </w:r>
+      <w:r>
+        <w:rPr>
+          <w:sz w:val="28"/>
+          <w:szCs w:val="28"/>
+        </w:rPr>
+        <w:t>:</w:t>
+      </w:r>
+      <w:r>
+        <w:rPr>
+          <w:sz w:val="28"/>
+          <w:szCs w:val="28"/>
+        </w:rPr>
+        <w:t xml:space="preserve">  - data has to correct to apply</w:t>
+      </w:r>
+    </w:p>
+    <w:p>
+      <w:pPr>
+        <w:pStyle w:val="ListParagraph"/>
+        <w:numPr>
+          <w:ilvl w:val="0"/>
+          <w:numId w:val="12"/>
+        </w:numPr>
+      </w:pPr>
+      <w:r>
+        <w:t>Top 4 Fastest DW Loads</w:t>
+      </w:r>
+      <w:r>
+        <w:t xml:space="preserve"> (total time to load both DWs)</w:t>
+      </w:r>
+      <w:r>
+        <w:t xml:space="preserve">  - 2X bonus points</w:t>
+      </w:r>
+    </w:p>
+    <w:p>
+      <w:pPr>
+        <w:pStyle w:val="ListParagraph"/>
+        <w:numPr>
+          <w:ilvl w:val="0"/>
+          <w:numId w:val="12"/>
+        </w:numPr>
+      </w:pPr>
+      <w:r>
+        <w:t>Top 4 Visually appealing dashboards - 1X bonus points</w:t>
+      </w:r>
+    </w:p>
+    <w:p/>
+    <w:p>
+      <w:pPr>
+        <w:pStyle w:val="Heading1"/>
+        <w:rPr>
+          <w:sz w:val="28"/>
+          <w:szCs w:val="28"/>
+        </w:rPr>
+      </w:pPr>
+      <w:r>
+        <w:rPr>
+          <w:sz w:val="28"/>
+          <w:szCs w:val="28"/>
+        </w:rPr>
+        <w:t>Types of analysis:</w:t>
+      </w:r>
+    </w:p>
+    <w:p>
+      <w:pPr>
+        <w:pStyle w:val="ListParagraph"/>
+        <w:numPr>
+          <w:ilvl w:val="0"/>
+          <w:numId w:val="13"/>
+        </w:numPr>
+      </w:pPr>
+      <w:r>
+        <w:t>Absence</w:t>
+      </w:r>
+    </w:p>
+    <w:p>
+      <w:pPr>
+        <w:pStyle w:val="ListParagraph"/>
+        <w:numPr>
+          <w:ilvl w:val="1"/>
+          <w:numId w:val="13"/>
+        </w:numPr>
+      </w:pPr>
+      <w:r>
+        <w:t>Reason type, reason, gender, language, grade level, class affiliation</w:t>
+      </w:r>
+    </w:p>
+    <w:p>
+      <w:pPr>
+        <w:pStyle w:val="ListParagraph"/>
+        <w:numPr>
+          <w:ilvl w:val="1"/>
+          <w:numId w:val="13"/>
+        </w:numPr>
+      </w:pPr>
+      <w:r>
+        <w:t>amount of absences (#, periods, minutes), # of tardy</w:t>
+      </w:r>
+    </w:p>
+    <w:p>
+      <w:pPr>
+        <w:pStyle w:val="ListParagraph"/>
+        <w:numPr>
+          <w:ilvl w:val="0"/>
+          <w:numId w:val="13"/>
+        </w:numPr>
+      </w:pPr>
+      <w:r>
+        <w:t>Behavior</w:t>
+      </w:r>
+    </w:p>
+    <w:p>
+      <w:pPr>
+        <w:pStyle w:val="ListParagraph"/>
+        <w:numPr>
+          <w:ilvl w:val="1"/>
+          <w:numId w:val="13"/>
+        </w:numPr>
+      </w:pPr>
+      <w:r>
+        <w:t>Event type, event, role, event location, school, school type, district, grade level, city, gender</w:t>
+      </w:r>
+    </w:p>
+    <w:p>
+      <w:pPr>
+        <w:pStyle w:val="ListParagraph"/>
+        <w:numPr>
+          <w:ilvl w:val="1"/>
+          <w:numId w:val="13"/>
+        </w:numPr>
+      </w:pPr>
+      <w:r>
+        <w:t>Number of occurrences</w:t>
+      </w:r>
+    </w:p>
+    <w:p>
+      <w:pPr>
+        <w:pStyle w:val="ListParagraph"/>
+        <w:numPr>
+          <w:ilvl w:val="0"/>
+          <w:numId w:val="13"/>
+        </w:numPr>
+      </w:pPr>
+      <w:r>
+        <w:t>Behavior Resolution</w:t>
+      </w:r>
+    </w:p>
+    <w:p>
+      <w:pPr>
+        <w:pStyle w:val="ListParagraph"/>
+        <w:numPr>
+          <w:ilvl w:val="1"/>
+          <w:numId w:val="13"/>
+        </w:numPr>
+      </w:pPr>
+      <w:r>
+        <w:t>Resolution(s), event type, event, role, event location, school, school type, district, grade level, city, gender</w:t>
+      </w:r>
+    </w:p>
+    <w:p>
+      <w:pPr>
+        <w:pStyle w:val="ListParagraph"/>
+        <w:numPr>
+          <w:ilvl w:val="1"/>
+          <w:numId w:val="13"/>
+        </w:numPr>
+      </w:pPr>
+      <w:r>
+        <w:t>Number of occurrences</w:t>
+      </w:r>
+    </w:p>
+    <w:p>
+      <w:pPr>
+        <w:pStyle w:val="ListParagraph"/>
+      </w:pPr>
+    </w:p>
+    <w:p>
+      <w:pPr>
+        <w:pStyle w:val="ListParagraph"/>
+      </w:pPr>
+    </w:p>
+    <w:p/>
     <w:sectPr>
       <w:headerReference w:type="default" r:id="rId8"/>
       <w:footerReference w:type="default" r:id="rId9"/>
@@ -3187,7 +3556,7 @@
         <w:caps/>
         <w:noProof/>
       </w:rPr>
-      <w:t>2</w:t>
+      <w:t>3</w:t>
     </w:r>
     <w:r>
       <w:rPr>
@@ -3237,34 +3606,57 @@
       <w:rPr>
         <w:color w:val="auto"/>
       </w:rPr>
-      <w:t>INFO 7290</w:t>
+      <w:t xml:space="preserve">INFO 7290    </w:t>
     </w:r>
     <w:r>
       <w:rPr>
         <w:color w:val="auto"/>
       </w:rPr>
-      <w:tab/>
-      <w:t>Data Integration - Team Project</w:t>
+      <w:t>Data Integration -</w:t>
     </w:r>
     <w:r>
       <w:rPr>
         <w:color w:val="auto"/>
       </w:rPr>
-      <w:tab/>
-      <w:t xml:space="preserve"> </w:t>
+      <w:t xml:space="preserve"> Team Project</w:t>
     </w:r>
     <w:r>
       <w:rPr>
         <w:color w:val="auto"/>
       </w:rPr>
       <w:tab/>
+      <w:t xml:space="preserve">   Modified: </w:t>
     </w:r>
     <w:r>
       <w:rPr>
         <w:color w:val="auto"/>
       </w:rPr>
-      <w:tab/>
-      <w:t>3/13/16</w:t>
+      <w:fldChar w:fldCharType="begin"/>
+    </w:r>
+    <w:r>
+      <w:rPr>
+        <w:color w:val="auto"/>
+      </w:rPr>
+      <w:instrText xml:space="preserve"> DATE \@ "M/d/yy" </w:instrText>
+    </w:r>
+    <w:r>
+      <w:rPr>
+        <w:color w:val="auto"/>
+      </w:rPr>
+      <w:fldChar w:fldCharType="separate"/>
+    </w:r>
+    <w:r>
+      <w:rPr>
+        <w:noProof/>
+        <w:color w:val="auto"/>
+      </w:rPr>
+      <w:t>3/17/16</w:t>
+    </w:r>
+    <w:r>
+      <w:rPr>
+        <w:color w:val="auto"/>
+      </w:rPr>
+      <w:fldChar w:fldCharType="end"/>
     </w:r>
   </w:p>
   <w:p>
@@ -3280,7 +3672,7 @@
   <w:abstractNum w:abstractNumId="0" w15:restartNumberingAfterBreak="0">
     <w:nsid w:val="015B3CC5"/>
     <w:multiLevelType w:val="hybridMultilevel"/>
-    <w:tmpl w:val="AC70C20E"/>
+    <w:tmpl w:val="F2A08624"/>
     <w:lvl w:ilvl="0" w:tplc="04090001">
       <w:start w:val="1"/>
       <w:numFmt w:val="bullet"/>
@@ -3305,16 +3697,16 @@
         <w:rFonts w:ascii="Courier New" w:hAnsi="Courier New" w:cs="Courier New" w:hint="default"/>
       </w:rPr>
     </w:lvl>
-    <w:lvl w:ilvl="2" w:tplc="0409000F">
-      <w:start w:val="1"/>
-      <w:numFmt w:val="decimal"/>
-      <w:lvlText w:val="%3."/>
+    <w:lvl w:ilvl="2" w:tplc="04090001">
+      <w:start w:val="1"/>
+      <w:numFmt w:val="bullet"/>
+      <w:lvlText w:val=""/>
       <w:lvlJc w:val="left"/>
       <w:pPr>
         <w:ind w:left="2160" w:hanging="360"/>
       </w:pPr>
       <w:rPr>
-        <w:rFonts w:hint="default"/>
+        <w:rFonts w:ascii="Symbol" w:hAnsi="Symbol" w:hint="default"/>
       </w:rPr>
     </w:lvl>
     <w:lvl w:ilvl="3" w:tplc="04090001" w:tentative="1">
@@ -3844,6 +4236,119 @@
     </w:lvl>
   </w:abstractNum>
   <w:abstractNum w:abstractNumId="5" w15:restartNumberingAfterBreak="0">
+    <w:nsid w:val="2F6A3A9C"/>
+    <w:multiLevelType w:val="hybridMultilevel"/>
+    <w:tmpl w:val="76A2AF1A"/>
+    <w:lvl w:ilvl="0" w:tplc="04090001">
+      <w:start w:val="1"/>
+      <w:numFmt w:val="bullet"/>
+      <w:lvlText w:val=""/>
+      <w:lvlJc w:val="left"/>
+      <w:pPr>
+        <w:ind w:left="720" w:hanging="360"/>
+      </w:pPr>
+      <w:rPr>
+        <w:rFonts w:ascii="Symbol" w:hAnsi="Symbol" w:hint="default"/>
+      </w:rPr>
+    </w:lvl>
+    <w:lvl w:ilvl="1" w:tplc="04090003">
+      <w:start w:val="1"/>
+      <w:numFmt w:val="bullet"/>
+      <w:lvlText w:val="o"/>
+      <w:lvlJc w:val="left"/>
+      <w:pPr>
+        <w:ind w:left="1440" w:hanging="360"/>
+      </w:pPr>
+      <w:rPr>
+        <w:rFonts w:ascii="Courier New" w:hAnsi="Courier New" w:cs="Courier New" w:hint="default"/>
+      </w:rPr>
+    </w:lvl>
+    <w:lvl w:ilvl="2" w:tplc="04090005" w:tentative="1">
+      <w:start w:val="1"/>
+      <w:numFmt w:val="bullet"/>
+      <w:lvlText w:val=""/>
+      <w:lvlJc w:val="left"/>
+      <w:pPr>
+        <w:ind w:left="2160" w:hanging="360"/>
+      </w:pPr>
+      <w:rPr>
+        <w:rFonts w:ascii="Wingdings" w:hAnsi="Wingdings" w:hint="default"/>
+      </w:rPr>
+    </w:lvl>
+    <w:lvl w:ilvl="3" w:tplc="04090001" w:tentative="1">
+      <w:start w:val="1"/>
+      <w:numFmt w:val="bullet"/>
+      <w:lvlText w:val=""/>
+      <w:lvlJc w:val="left"/>
+      <w:pPr>
+        <w:ind w:left="2880" w:hanging="360"/>
+      </w:pPr>
+      <w:rPr>
+        <w:rFonts w:ascii="Symbol" w:hAnsi="Symbol" w:hint="default"/>
+      </w:rPr>
+    </w:lvl>
+    <w:lvl w:ilvl="4" w:tplc="04090003" w:tentative="1">
+      <w:start w:val="1"/>
+      <w:numFmt w:val="bullet"/>
+      <w:lvlText w:val="o"/>
+      <w:lvlJc w:val="left"/>
+      <w:pPr>
+        <w:ind w:left="3600" w:hanging="360"/>
+      </w:pPr>
+      <w:rPr>
+        <w:rFonts w:ascii="Courier New" w:hAnsi="Courier New" w:cs="Courier New" w:hint="default"/>
+      </w:rPr>
+    </w:lvl>
+    <w:lvl w:ilvl="5" w:tplc="04090005" w:tentative="1">
+      <w:start w:val="1"/>
+      <w:numFmt w:val="bullet"/>
+      <w:lvlText w:val=""/>
+      <w:lvlJc w:val="left"/>
+      <w:pPr>
+        <w:ind w:left="4320" w:hanging="360"/>
+      </w:pPr>
+      <w:rPr>
+        <w:rFonts w:ascii="Wingdings" w:hAnsi="Wingdings" w:hint="default"/>
+      </w:rPr>
+    </w:lvl>
+    <w:lvl w:ilvl="6" w:tplc="04090001" w:tentative="1">
+      <w:start w:val="1"/>
+      <w:numFmt w:val="bullet"/>
+      <w:lvlText w:val=""/>
+      <w:lvlJc w:val="left"/>
+      <w:pPr>
+        <w:ind w:left="5040" w:hanging="360"/>
+      </w:pPr>
+      <w:rPr>
+        <w:rFonts w:ascii="Symbol" w:hAnsi="Symbol" w:hint="default"/>
+      </w:rPr>
+    </w:lvl>
+    <w:lvl w:ilvl="7" w:tplc="04090003" w:tentative="1">
+      <w:start w:val="1"/>
+      <w:numFmt w:val="bullet"/>
+      <w:lvlText w:val="o"/>
+      <w:lvlJc w:val="left"/>
+      <w:pPr>
+        <w:ind w:left="5760" w:hanging="360"/>
+      </w:pPr>
+      <w:rPr>
+        <w:rFonts w:ascii="Courier New" w:hAnsi="Courier New" w:cs="Courier New" w:hint="default"/>
+      </w:rPr>
+    </w:lvl>
+    <w:lvl w:ilvl="8" w:tplc="04090005" w:tentative="1">
+      <w:start w:val="1"/>
+      <w:numFmt w:val="bullet"/>
+      <w:lvlText w:val=""/>
+      <w:lvlJc w:val="left"/>
+      <w:pPr>
+        <w:ind w:left="6480" w:hanging="360"/>
+      </w:pPr>
+      <w:rPr>
+        <w:rFonts w:ascii="Wingdings" w:hAnsi="Wingdings" w:hint="default"/>
+      </w:rPr>
+    </w:lvl>
+  </w:abstractNum>
+  <w:abstractNum w:abstractNumId="6" w15:restartNumberingAfterBreak="0">
     <w:nsid w:val="3D632F45"/>
     <w:multiLevelType w:val="hybridMultilevel"/>
     <w:tmpl w:val="07ACA69A"/>
@@ -3956,7 +4461,7 @@
       </w:rPr>
     </w:lvl>
   </w:abstractNum>
-  <w:abstractNum w:abstractNumId="6" w15:restartNumberingAfterBreak="0">
+  <w:abstractNum w:abstractNumId="7" w15:restartNumberingAfterBreak="0">
     <w:nsid w:val="443F610A"/>
     <w:multiLevelType w:val="hybridMultilevel"/>
     <w:tmpl w:val="0C686FA6"/>
@@ -4069,7 +4574,7 @@
       </w:rPr>
     </w:lvl>
   </w:abstractNum>
-  <w:abstractNum w:abstractNumId="7" w15:restartNumberingAfterBreak="0">
+  <w:abstractNum w:abstractNumId="8" w15:restartNumberingAfterBreak="0">
     <w:nsid w:val="49562468"/>
     <w:multiLevelType w:val="hybridMultilevel"/>
     <w:tmpl w:val="B19E9396"/>
@@ -4182,7 +4687,7 @@
       </w:rPr>
     </w:lvl>
   </w:abstractNum>
-  <w:abstractNum w:abstractNumId="8" w15:restartNumberingAfterBreak="0">
+  <w:abstractNum w:abstractNumId="9" w15:restartNumberingAfterBreak="0">
     <w:nsid w:val="4AD80C7D"/>
     <w:multiLevelType w:val="hybridMultilevel"/>
     <w:tmpl w:val="B894B122"/>
@@ -4295,7 +4800,7 @@
       </w:rPr>
     </w:lvl>
   </w:abstractNum>
-  <w:abstractNum w:abstractNumId="9" w15:restartNumberingAfterBreak="0">
+  <w:abstractNum w:abstractNumId="10" w15:restartNumberingAfterBreak="0">
     <w:nsid w:val="4BFC3521"/>
     <w:multiLevelType w:val="hybridMultilevel"/>
     <w:tmpl w:val="0486F7BC"/>
@@ -4408,7 +4913,7 @@
       </w:rPr>
     </w:lvl>
   </w:abstractNum>
-  <w:abstractNum w:abstractNumId="10" w15:restartNumberingAfterBreak="0">
+  <w:abstractNum w:abstractNumId="11" w15:restartNumberingAfterBreak="0">
     <w:nsid w:val="507A18E3"/>
     <w:multiLevelType w:val="hybridMultilevel"/>
     <w:tmpl w:val="EC4E0448"/>
@@ -4522,7 +5027,7 @@
       </w:rPr>
     </w:lvl>
   </w:abstractNum>
-  <w:abstractNum w:abstractNumId="11" w15:restartNumberingAfterBreak="0">
+  <w:abstractNum w:abstractNumId="12" w15:restartNumberingAfterBreak="0">
     <w:nsid w:val="6BB605E6"/>
     <w:multiLevelType w:val="hybridMultilevel"/>
     <w:tmpl w:val="00E82B22"/>
@@ -4636,31 +5141,31 @@
     </w:lvl>
   </w:abstractNum>
   <w:num w:numId="1">
-    <w:abstractNumId w:val="8"/>
+    <w:abstractNumId w:val="9"/>
   </w:num>
   <w:num w:numId="2">
-    <w:abstractNumId w:val="9"/>
+    <w:abstractNumId w:val="10"/>
   </w:num>
   <w:num w:numId="3">
-    <w:abstractNumId w:val="11"/>
+    <w:abstractNumId w:val="12"/>
   </w:num>
   <w:num w:numId="4">
-    <w:abstractNumId w:val="6"/>
+    <w:abstractNumId w:val="7"/>
   </w:num>
   <w:num w:numId="5">
-    <w:abstractNumId w:val="5"/>
+    <w:abstractNumId w:val="6"/>
   </w:num>
   <w:num w:numId="6">
     <w:abstractNumId w:val="1"/>
   </w:num>
   <w:num w:numId="7">
-    <w:abstractNumId w:val="10"/>
+    <w:abstractNumId w:val="11"/>
   </w:num>
   <w:num w:numId="8">
     <w:abstractNumId w:val="2"/>
   </w:num>
   <w:num w:numId="9">
-    <w:abstractNumId w:val="7"/>
+    <w:abstractNumId w:val="8"/>
   </w:num>
   <w:num w:numId="10">
     <w:abstractNumId w:val="0"/>
@@ -4670,6 +5175,9 @@
   </w:num>
   <w:num w:numId="12">
     <w:abstractNumId w:val="4"/>
+  </w:num>
+  <w:num w:numId="13">
+    <w:abstractNumId w:val="5"/>
   </w:num>
 </w:numbering>
 </file>
@@ -5526,7 +6034,7 @@
 </file>
 
 <file path=customXml/itemProps1.xml><?xml version="1.0" encoding="utf-8"?>
-<ds:datastoreItem xmlns:ds="http://schemas.openxmlformats.org/officeDocument/2006/customXml" ds:itemID="{D51103C4-142C-4087-94AF-1DC4C41C4E90}">
+<ds:datastoreItem xmlns:ds="http://schemas.openxmlformats.org/officeDocument/2006/customXml" ds:itemID="{FCFB4322-6209-4D77-840D-F285CAA09F6B}">
   <ds:schemaRefs>
     <ds:schemaRef ds:uri="http://schemas.openxmlformats.org/officeDocument/2006/bibliography"/>
   </ds:schemaRefs>

</xml_diff>